<commit_message>
Simulation and Experiment Documentation
</commit_message>
<xml_diff>
--- a/Simulation Documentation.docx
+++ b/Simulation Documentation.docx
@@ -86,15 +86,42 @@
         <w:jc w:val="center"/>
       </w:pPr>
       <w:r>
+        <w:t xml:space="preserve">Figure 1: </w:t>
+      </w:r>
+      <w:proofErr w:type="spellStart"/>
+      <w:r>
         <w:t>leftMotorStepResponse.slx</w:t>
       </w:r>
-    </w:p>
-    <w:p>
-      <w:r>
-        <w:t>For the left motor step experiment, the robot was driven forward for 1.8 seconds while the left wheel’s angular velocity was sampled and printed to serial. In the MATLAB script stepExperimentInitialize.m, the experimental data was plotted against the simulation output in leftMotorStepResponse.slx.</w:t>
-      </w:r>
-      <w:r>
-        <w:t xml:space="preserve"> The model variables in Simulink were tuned to fit the experimental data. The fitted simulated response and experimental response are shown in the following figure.</w:t>
+      <w:proofErr w:type="spellEnd"/>
+    </w:p>
+    <w:p>
+      <w:r>
+        <w:t xml:space="preserve">For the left motor step experiment, the robot was driven forward for 1.8 seconds while the left wheel’s angular velocity was sampled and printed to serial. In the MATLAB script </w:t>
+      </w:r>
+      <w:proofErr w:type="spellStart"/>
+      <w:r>
+        <w:t>stepExperimentInitialize.m</w:t>
+      </w:r>
+      <w:proofErr w:type="spellEnd"/>
+      <w:r>
+        <w:t xml:space="preserve">, the experimental data was plotted against the simulation output in </w:t>
+      </w:r>
+      <w:proofErr w:type="spellStart"/>
+      <w:r>
+        <w:t>leftMotorStepResponse.slx</w:t>
+      </w:r>
+      <w:proofErr w:type="spellEnd"/>
+      <w:r>
+        <w:t>.</w:t>
+      </w:r>
+      <w:r>
+        <w:t xml:space="preserve"> The model variables in Simulink were tuned to fit the experimental data. The fitted simulated response and experimental response are shown in the following figure</w:t>
+      </w:r>
+      <w:r>
+        <w:t>, Figure 2</w:t>
+      </w:r>
+      <w:r>
+        <w:t>.</w:t>
       </w:r>
     </w:p>
     <w:p>
@@ -147,6 +174,9 @@
       <w:pPr>
         <w:jc w:val="center"/>
       </w:pPr>
+      <w:r>
+        <w:t>Figure 2: Left Wheel Step Response Results – Simulated and Experimental</w:t>
+      </w:r>
     </w:p>
     <w:p>
       <w:r>
@@ -206,12 +236,20 @@
         <w:jc w:val="center"/>
       </w:pPr>
       <w:r>
+        <w:t xml:space="preserve">Figure 3: </w:t>
+      </w:r>
+      <w:proofErr w:type="spellStart"/>
+      <w:r>
         <w:t>rightMotorStepResponse.slx</w:t>
       </w:r>
-    </w:p>
-    <w:p>
-      <w:r>
-        <w:t>The same process used in the left motor step experiment was used in the right motor step experiment. Simulation output was matched to experimental data. The experimental and simulated responses are shown in the figure below.</w:t>
+      <w:proofErr w:type="spellEnd"/>
+    </w:p>
+    <w:p>
+      <w:r>
+        <w:t>The same process used in the left motor step experiment was used in the right motor step experiment. Simulation output was matched to experimental data. The experimental and simulated responses are shown in the figure below</w:t>
+      </w:r>
+      <w:r>
+        <w:t xml:space="preserve"> in Figure 4. </w:t>
       </w:r>
     </w:p>
     <w:p>
@@ -264,6 +302,12 @@
       <w:pPr>
         <w:jc w:val="center"/>
       </w:pPr>
+      <w:r>
+        <w:t>Figure 4: Right</w:t>
+      </w:r>
+      <w:r>
+        <w:t xml:space="preserve"> Wheel Step Response Results – Simulated and Experimental</w:t>
+      </w:r>
     </w:p>
     <w:p>
       <w:pPr>
@@ -328,12 +372,31 @@
         <w:jc w:val="center"/>
       </w:pPr>
       <w:r>
+        <w:t xml:space="preserve">Figure 5: </w:t>
+      </w:r>
+      <w:proofErr w:type="spellStart"/>
+      <w:r>
         <w:t>fullRobotForward.slx</w:t>
       </w:r>
-    </w:p>
-    <w:p>
-      <w:r>
-        <w:t xml:space="preserve">In the forward motion step response experiment, equal voltages were supplied to each motor to drive the robot straight forward, and the robot’s velocity in the x direction was monitored. The MATLAB script stepExperimentInitialize.m was again used to plot simulation data against experimental data. The fitted simulation data and experimental data are shown in the figure below. </w:t>
+      <w:proofErr w:type="spellEnd"/>
+    </w:p>
+    <w:p>
+      <w:r>
+        <w:t xml:space="preserve">In the forward motion step response experiment, equal voltages were supplied to each motor to drive the robot straight forward, and the robot’s velocity in the x direction was monitored. The MATLAB script </w:t>
+      </w:r>
+      <w:proofErr w:type="spellStart"/>
+      <w:r>
+        <w:t>stepExperimentInitialize.m</w:t>
+      </w:r>
+      <w:proofErr w:type="spellEnd"/>
+      <w:r>
+        <w:t xml:space="preserve"> was again used to plot simulation data against experimental data. The fitted simulation data and experimental data are shown in the figure below</w:t>
+      </w:r>
+      <w:r>
+        <w:t xml:space="preserve"> in Figure 6</w:t>
+      </w:r>
+      <w:r>
+        <w:t xml:space="preserve">. </w:t>
       </w:r>
     </w:p>
     <w:p>
@@ -382,7 +445,22 @@
         </w:drawing>
       </w:r>
     </w:p>
-    <w:p/>
+    <w:p>
+      <w:pPr>
+        <w:jc w:val="center"/>
+      </w:pPr>
+      <w:r>
+        <w:t xml:space="preserve">Figure 6: Forward Velocity </w:t>
+      </w:r>
+      <w:r>
+        <w:t>Step Response Results – Simulated and Experimental</w:t>
+      </w:r>
+    </w:p>
+    <w:p>
+      <w:pPr>
+        <w:jc w:val="center"/>
+      </w:pPr>
+    </w:p>
     <w:p>
       <w:pPr>
         <w:rPr>
@@ -446,12 +524,27 @@
         <w:jc w:val="center"/>
       </w:pPr>
       <w:r>
+        <w:t xml:space="preserve">Figure 7: </w:t>
+      </w:r>
+      <w:proofErr w:type="spellStart"/>
+      <w:r>
         <w:t>fullRobotRot.slx</w:t>
       </w:r>
-    </w:p>
-    <w:p>
-      <w:r>
-        <w:t>For the robot rotation step experiment, each motor was given a voltage equal in magnitude but opposite in direction, as to rotate the robot in place as a constant velocity. The angle of the camera with respect to the x-axis was calculated and sampled. The Simulink model was tuned to fit the output to the experimental data. The figure below shows both experimental and simulated responses.</w:t>
+      <w:proofErr w:type="spellEnd"/>
+    </w:p>
+    <w:p>
+      <w:r>
+        <w:t xml:space="preserve">For the robot rotation step experiment, each motor was given a voltage equal in magnitude but opposite in direction, as to rotate the robot in place as a constant velocity. The angle of the camera with </w:t>
+      </w:r>
+      <w:r>
+        <w:lastRenderedPageBreak/>
+        <w:t>respect to the x-axis was calculated and sampled. The Simulink model was tuned to fit the output to the experimental data</w:t>
+      </w:r>
+      <w:r>
+        <w:t>. Figure 8</w:t>
+      </w:r>
+      <w:r>
+        <w:t xml:space="preserve"> below shows both experimental and simulated responses.</w:t>
       </w:r>
     </w:p>
     <w:p>
@@ -462,7 +555,6 @@
         <w:rPr>
           <w:noProof/>
         </w:rPr>
-        <w:lastRenderedPageBreak/>
         <w:drawing>
           <wp:inline distT="0" distB="0" distL="0" distR="0" wp14:anchorId="77856EE4" wp14:editId="4BE05536">
             <wp:extent cx="4661231" cy="4114800"/>
@@ -500,7 +592,17 @@
         </w:drawing>
       </w:r>
     </w:p>
-    <w:p/>
+    <w:p>
+      <w:pPr>
+        <w:jc w:val="center"/>
+      </w:pPr>
+      <w:r>
+        <w:t>Figure 8: Rotational</w:t>
+      </w:r>
+      <w:r>
+        <w:t xml:space="preserve"> Velocity Step Response Results – Simulated and Experimental</w:t>
+      </w:r>
+    </w:p>
     <w:p>
       <w:pPr>
         <w:pStyle w:val="Heading2"/>
@@ -536,6 +638,9 @@
         <w:jc w:val="center"/>
       </w:pPr>
       <w:r>
+        <w:rPr>
+          <w:noProof/>
+        </w:rPr>
         <w:lastRenderedPageBreak/>
         <w:drawing>
           <wp:inline distT="0" distB="0" distL="0" distR="0" wp14:anchorId="12997826" wp14:editId="7E5B95B1">
@@ -579,15 +684,26 @@
         <w:jc w:val="center"/>
       </w:pPr>
       <w:r>
+        <w:t xml:space="preserve">Figure 9: </w:t>
+      </w:r>
+      <w:proofErr w:type="spellStart"/>
+      <w:r>
         <w:t>robotWheelControl.slx</w:t>
       </w:r>
+      <w:proofErr w:type="spellEnd"/>
     </w:p>
     <w:p>
       <w:r>
         <w:t xml:space="preserve">The right wheel’s proportional gain was tuned to 1.867 V/deg and the integral gain was tuned to 0.0846 V/(deg*s).  The left wheel’s proportional gain was tuned to 1.877 V/deg and the integral gain was tuned to 0.0851V/(deg*s). </w:t>
       </w:r>
       <w:r>
-        <w:t>The following scope measurements represent the right and left wheel control response to a step input of a desire angular position of 3.14.</w:t>
+        <w:t>The following scope measurements</w:t>
+      </w:r>
+      <w:r>
+        <w:t xml:space="preserve">, Figure 10, </w:t>
+      </w:r>
+      <w:r>
+        <w:t>represent the right and left wheel control response to a step input of a desire angular position of 3.14.</w:t>
       </w:r>
     </w:p>
     <w:p>
@@ -633,6 +749,14 @@
             </a:graphic>
           </wp:inline>
         </w:drawing>
+      </w:r>
+    </w:p>
+    <w:p>
+      <w:pPr>
+        <w:jc w:val="center"/>
+      </w:pPr>
+      <w:r>
+        <w:t>Figure 10: Left Wheel Input Control Response – Simulated</w:t>
       </w:r>
     </w:p>
     <w:p>
@@ -683,6 +807,26 @@
     </w:p>
     <w:p>
       <w:pPr>
+        <w:jc w:val="center"/>
+      </w:pPr>
+      <w:r>
+        <w:t>Figure 1</w:t>
+      </w:r>
+      <w:r>
+        <w:t>1</w:t>
+      </w:r>
+      <w:r>
+        <w:t xml:space="preserve">: </w:t>
+      </w:r>
+      <w:r>
+        <w:t>Right</w:t>
+      </w:r>
+      <w:r>
+        <w:t xml:space="preserve"> Wheel Input Control Response – Simulated</w:t>
+      </w:r>
+    </w:p>
+    <w:p>
+      <w:pPr>
         <w:rPr>
           <w:rFonts w:cstheme="minorHAnsi"/>
         </w:rPr>
@@ -697,7 +841,17 @@
         <w:t xml:space="preserve"> trial and error. Additionally, this control scheme led to performance issues where the right wheel was able to spin faster than the left wheel and, therefore, making the robot curve when it should have driven in a straight line.</w:t>
       </w:r>
       <w:r>
-        <w:t xml:space="preserve"> Moving forward into Demo 2 and the Final Demo, the controller scheme will be changed to a controller that uses the robot’s (x,y) coordinates and </w:t>
+        <w:t xml:space="preserve"> Moving forward into Demo 2 and the Final Demo, the controller scheme will be changed to a controller that uses the robot’s (</w:t>
+      </w:r>
+      <w:proofErr w:type="spellStart"/>
+      <w:proofErr w:type="gramStart"/>
+      <w:r>
+        <w:t>x,y</w:t>
+      </w:r>
+      <w:proofErr w:type="spellEnd"/>
+      <w:proofErr w:type="gramEnd"/>
+      <w:r>
+        <w:t xml:space="preserve">) coordinates and </w:t>
       </w:r>
       <w:r>
         <w:rPr>
@@ -745,9 +899,9 @@
         </w:rPr>
         <w:lastRenderedPageBreak/>
         <w:drawing>
-          <wp:inline distT="0" distB="0" distL="0" distR="0" wp14:anchorId="110A06E4" wp14:editId="6E0C0F2F">
-            <wp:extent cx="5943600" cy="3173730"/>
-            <wp:effectExtent l="0" t="0" r="0" b="7620"/>
+          <wp:inline distT="0" distB="0" distL="0" distR="0" wp14:anchorId="110A06E4" wp14:editId="52630688">
+            <wp:extent cx="5494867" cy="2934118"/>
+            <wp:effectExtent l="0" t="0" r="0" b="0"/>
             <wp:docPr id="12" name="Picture 12"/>
             <wp:cNvGraphicFramePr>
               <a:graphicFrameLocks xmlns:a="http://schemas.openxmlformats.org/drawingml/2006/main" noChangeAspect="1"/>
@@ -768,7 +922,7 @@
                   <pic:spPr>
                     <a:xfrm>
                       <a:off x="0" y="0"/>
-                      <a:ext cx="5943600" cy="3173730"/>
+                      <a:ext cx="5501323" cy="2937565"/>
                     </a:xfrm>
                     <a:prstGeom prst="rect">
                       <a:avLst/>
@@ -786,15 +940,28 @@
         <w:jc w:val="center"/>
       </w:pPr>
       <w:r>
+        <w:t xml:space="preserve">Figure 12: </w:t>
+      </w:r>
+      <w:proofErr w:type="spellStart"/>
+      <w:r>
         <w:t>robot</w:t>
       </w:r>
       <w:r>
         <w:t>PIDController.slx</w:t>
       </w:r>
-    </w:p>
-    <w:p>
-      <w:r>
-        <w:t>The MATLAB script outerLoopControllerDesign.m was used to produce a root locus plot that could be used to determine the outer loop proportional gain value.</w:t>
+      <w:proofErr w:type="spellEnd"/>
+    </w:p>
+    <w:p>
+      <w:r>
+        <w:t xml:space="preserve">The MATLAB script </w:t>
+      </w:r>
+      <w:proofErr w:type="spellStart"/>
+      <w:r>
+        <w:t>outerLoopControllerDesign.m</w:t>
+      </w:r>
+      <w:proofErr w:type="spellEnd"/>
+      <w:r>
+        <w:t xml:space="preserve"> was used to produce a root locus plot that could be used to determine the outer loop proportional gain value.</w:t>
       </w:r>
       <w:r>
         <w:t xml:space="preserve"> The respective plots for the forward motion control root locus and the rotational motion control root locus are shown below.</w:t>
@@ -843,6 +1010,14 @@
             </a:graphic>
           </wp:inline>
         </w:drawing>
+      </w:r>
+    </w:p>
+    <w:p>
+      <w:pPr>
+        <w:jc w:val="center"/>
+      </w:pPr>
+      <w:r>
+        <w:t>Figure 13: Forward Motion Root Locus Plot</w:t>
       </w:r>
     </w:p>
     <w:p>
@@ -895,6 +1070,9 @@
       <w:pPr>
         <w:jc w:val="center"/>
       </w:pPr>
+      <w:r>
+        <w:t>Figure 14: Rotational Motion Root Locus Plot</w:t>
+      </w:r>
     </w:p>
     <w:p>
       <w:r>
@@ -916,9 +1094,9 @@
           <w:noProof/>
         </w:rPr>
         <w:drawing>
-          <wp:inline distT="0" distB="0" distL="0" distR="0" wp14:anchorId="6EE200A4" wp14:editId="12E5FE22">
-            <wp:extent cx="5943600" cy="3188335"/>
-            <wp:effectExtent l="0" t="0" r="0" b="0"/>
+          <wp:inline distT="0" distB="0" distL="0" distR="0" wp14:anchorId="6EE200A4" wp14:editId="643B6903">
+            <wp:extent cx="5367867" cy="2879494"/>
+            <wp:effectExtent l="0" t="0" r="4445" b="0"/>
             <wp:docPr id="15" name="Picture 15"/>
             <wp:cNvGraphicFramePr>
               <a:graphicFrameLocks xmlns:a="http://schemas.openxmlformats.org/drawingml/2006/main" noChangeAspect="1"/>
@@ -939,7 +1117,7 @@
                   <pic:spPr>
                     <a:xfrm>
                       <a:off x="0" y="0"/>
-                      <a:ext cx="5943600" cy="3188335"/>
+                      <a:ext cx="5376259" cy="2883996"/>
                     </a:xfrm>
                     <a:prstGeom prst="rect">
                       <a:avLst/>
@@ -950,6 +1128,14 @@
             </a:graphic>
           </wp:inline>
         </w:drawing>
+      </w:r>
+    </w:p>
+    <w:p>
+      <w:pPr>
+        <w:jc w:val="center"/>
+      </w:pPr>
+      <w:r>
+        <w:t>Figure 15: Closed Loop Forward Motion Control, Distance 10 inches</w:t>
       </w:r>
     </w:p>
     <w:p>
@@ -1091,6 +1277,7 @@
     <w:lsdException w:name="HTML Sample" w:semiHidden="1" w:unhideWhenUsed="1"/>
     <w:lsdException w:name="HTML Typewriter" w:semiHidden="1" w:unhideWhenUsed="1"/>
     <w:lsdException w:name="HTML Variable" w:semiHidden="1" w:unhideWhenUsed="1"/>
+    <w:lsdException w:name="Normal Table" w:semiHidden="1" w:unhideWhenUsed="1"/>
     <w:lsdException w:name="annotation subject" w:semiHidden="1" w:unhideWhenUsed="1"/>
     <w:lsdException w:name="No List" w:semiHidden="1" w:unhideWhenUsed="1"/>
     <w:lsdException w:name="Outline List 1" w:semiHidden="1" w:unhideWhenUsed="1"/>
@@ -1136,9 +1323,11 @@
     <w:lsdException w:name="Table Subtle 1" w:semiHidden="1" w:unhideWhenUsed="1"/>
     <w:lsdException w:name="Table Subtle 2" w:semiHidden="1" w:unhideWhenUsed="1"/>
     <w:lsdException w:name="Table Web 1" w:semiHidden="1" w:unhideWhenUsed="1"/>
+    <w:lsdException w:name="Table Web 2" w:semiHidden="1" w:unhideWhenUsed="1"/>
     <w:lsdException w:name="Table Web 3" w:semiHidden="1" w:unhideWhenUsed="1"/>
     <w:lsdException w:name="Balloon Text" w:semiHidden="1" w:unhideWhenUsed="1"/>
     <w:lsdException w:name="Table Grid" w:uiPriority="39"/>
+    <w:lsdException w:name="Table Theme" w:semiHidden="1" w:unhideWhenUsed="1"/>
     <w:lsdException w:name="Placeholder Text" w:semiHidden="1"/>
     <w:lsdException w:name="No Spacing" w:uiPriority="1" w:qFormat="1"/>
     <w:lsdException w:name="Light Shading" w:uiPriority="60"/>

</xml_diff>